<commit_message>
added chi square test to python code
still need to extrapolate results and update report
</commit_message>
<xml_diff>
--- a/Data Analytics CW - Report.docx
+++ b/Data Analytics CW - Report.docx
@@ -92,10 +92,10 @@
     </w:p>
     <w:p>
       <w:r>
-        <w:t>Before starting off, I had to first edit the original, dirty dataset to add headings. The entire dataset was lacking any headings which would be devastating for data cleaning and management.</w:t>
-      </w:r>
-      <w:r>
-        <w:t xml:space="preserve"> </w:t>
+        <w:t xml:space="preserve">Before starting off, I had to first edit the original, dirty dataset to </w:t>
+      </w:r>
+      <w:r>
+        <w:t>attribute names. I done this by opening the un-cleaned dataset in excel and inserted a row above all the data. I used the attribute names described in the coursework specification.</w:t>
       </w:r>
     </w:p>
     <w:p>
@@ -1820,10 +1820,7 @@
         <w:t>‘bad’</w:t>
       </w:r>
       <w:r>
-        <w:t>.</w:t>
-      </w:r>
-      <w:r>
-        <w:t xml:space="preserve"> The dataframe of gathered data looks like this. (</w:t>
+        <w:t>. The dataframe of gathered data looks like this. (</w:t>
       </w:r>
       <w:r>
         <w:fldChar w:fldCharType="begin"/>
@@ -1835,13 +1832,7 @@
         <w:fldChar w:fldCharType="separate"/>
       </w:r>
       <w:r>
-        <w:t>Fi</w:t>
-      </w:r>
-      <w:r>
-        <w:t>g</w:t>
-      </w:r>
-      <w:r>
-        <w:t xml:space="preserve">ure </w:t>
+        <w:t xml:space="preserve">Figure </w:t>
       </w:r>
       <w:r>
         <w:rPr>
@@ -2262,19 +2253,7 @@
                 <w:rPr>
                   <w:rStyle w:val="Hyperlink"/>
                 </w:rPr>
-                <w:t xml:space="preserve">previously discussed </w:t>
-              </w:r>
-              <w:r>
-                <w:rPr>
-                  <w:rStyle w:val="Hyperlink"/>
-                </w:rPr>
-                <w:t>d</w:t>
-              </w:r>
-              <w:r>
-                <w:rPr>
-                  <w:rStyle w:val="Hyperlink"/>
-                </w:rPr>
-                <w:t>ataframe</w:t>
+                <w:t>previously discussed dataframe</w:t>
               </w:r>
             </w:hyperlink>
             <w:r>
@@ -2382,8 +2361,24 @@
     <w:p/>
     <w:p/>
     <w:p/>
+    <w:p/>
+    <w:p/>
+    <w:p/>
+    <w:p/>
+    <w:p/>
     <w:sdt>
       <w:sdtPr>
+        <w:rPr>
+          <w:rFonts w:ascii="Garamond" w:eastAsiaTheme="minorHAnsi" w:hAnsi="Garamond" w:cstheme="minorBidi"/>
+          <w:b w:val="0"/>
+          <w:bCs w:val="0"/>
+          <w:color w:val="000000" w:themeColor="text1"/>
+          <w:kern w:val="2"/>
+          <w:sz w:val="24"/>
+          <w:szCs w:val="24"/>
+          <w:lang w:val="en-GB"/>
+          <w14:ligatures w14:val="standardContextual"/>
+        </w:rPr>
         <w:id w:val="28767993"/>
         <w:docPartObj>
           <w:docPartGallery w:val="Table of Contents"/>
@@ -2392,14 +2387,7 @@
       </w:sdtPr>
       <w:sdtEndPr>
         <w:rPr>
-          <w:rFonts w:ascii="Garamond" w:eastAsiaTheme="minorHAnsi" w:hAnsi="Garamond" w:cstheme="minorBidi"/>
           <w:noProof/>
-          <w:color w:val="000000" w:themeColor="text1"/>
-          <w:kern w:val="2"/>
-          <w:sz w:val="24"/>
-          <w:szCs w:val="24"/>
-          <w:lang w:val="en-GB"/>
-          <w14:ligatures w14:val="standardContextual"/>
         </w:rPr>
       </w:sdtEndPr>
       <w:sdtContent>
@@ -3927,7 +3915,7 @@
                 <w:noProof/>
                 <w:webHidden/>
               </w:rPr>
-              <w:t>6</w:t>
+              <w:t>5</w:t>
             </w:r>
             <w:r>
               <w:rPr>
@@ -4023,7 +4011,7 @@
                 <w:noProof/>
                 <w:webHidden/>
               </w:rPr>
-              <w:t>8</w:t>
+              <w:t>7</w:t>
             </w:r>
             <w:r>
               <w:rPr>
@@ -4069,6 +4057,7 @@
       </w:pPr>
       <w:bookmarkStart w:id="18" w:name="_Toc212588718"/>
       <w:r>
+        <w:lastRenderedPageBreak/>
         <w:t>Appendix</w:t>
       </w:r>
       <w:bookmarkEnd w:id="18"/>
@@ -4144,27 +4133,14 @@
             <w:r>
               <w:t xml:space="preserve">Figure </w:t>
             </w:r>
-            <w:r>
-              <w:fldChar w:fldCharType="begin"/>
-            </w:r>
-            <w:r>
-              <w:instrText xml:space="preserve"> SEQ Figure \* ARABIC </w:instrText>
-            </w:r>
-            <w:r>
-              <w:fldChar w:fldCharType="separate"/>
-            </w:r>
-            <w:r>
-              <w:rPr>
-                <w:noProof/>
-              </w:rPr>
-              <w:t>1</w:t>
-            </w:r>
-            <w:r>
-              <w:rPr>
-                <w:noProof/>
-              </w:rPr>
-              <w:fldChar w:fldCharType="end"/>
-            </w:r>
+            <w:fldSimple w:instr=" SEQ Figure \* ARABIC ">
+              <w:r>
+                <w:rPr>
+                  <w:noProof/>
+                </w:rPr>
+                <w:t>1</w:t>
+              </w:r>
+            </w:fldSimple>
             <w:bookmarkEnd w:id="19"/>
           </w:p>
         </w:tc>
@@ -4228,27 +4204,14 @@
             <w:r>
               <w:t xml:space="preserve">Figure </w:t>
             </w:r>
-            <w:r>
-              <w:fldChar w:fldCharType="begin"/>
-            </w:r>
-            <w:r>
-              <w:instrText xml:space="preserve"> SEQ Figure \* ARABIC </w:instrText>
-            </w:r>
-            <w:r>
-              <w:fldChar w:fldCharType="separate"/>
-            </w:r>
-            <w:r>
-              <w:rPr>
-                <w:noProof/>
-              </w:rPr>
-              <w:t>2</w:t>
-            </w:r>
-            <w:r>
-              <w:rPr>
-                <w:noProof/>
-              </w:rPr>
-              <w:fldChar w:fldCharType="end"/>
-            </w:r>
+            <w:fldSimple w:instr=" SEQ Figure \* ARABIC ">
+              <w:r>
+                <w:rPr>
+                  <w:noProof/>
+                </w:rPr>
+                <w:t>2</w:t>
+              </w:r>
+            </w:fldSimple>
             <w:bookmarkEnd w:id="20"/>
           </w:p>
           <w:p/>
@@ -4264,7 +4227,6 @@
         <w:rPr>
           <w:noProof/>
         </w:rPr>
-        <w:lastRenderedPageBreak/>
         <w:drawing>
           <wp:inline distT="0" distB="0" distL="0" distR="0" wp14:anchorId="62E164E0" wp14:editId="7BE7C8A7">
             <wp:extent cx="4939393" cy="905555"/>
@@ -4318,27 +4280,14 @@
       <w:r>
         <w:t xml:space="preserve">Figure </w:t>
       </w:r>
-      <w:r>
-        <w:fldChar w:fldCharType="begin"/>
-      </w:r>
-      <w:r>
-        <w:instrText xml:space="preserve"> SEQ Figure \* ARABIC </w:instrText>
-      </w:r>
-      <w:r>
-        <w:fldChar w:fldCharType="separate"/>
-      </w:r>
-      <w:r>
-        <w:rPr>
-          <w:noProof/>
-        </w:rPr>
-        <w:t>3</w:t>
-      </w:r>
-      <w:r>
-        <w:rPr>
-          <w:noProof/>
-        </w:rPr>
-        <w:fldChar w:fldCharType="end"/>
-      </w:r>
+      <w:fldSimple w:instr=" SEQ Figure \* ARABIC ">
+        <w:r>
+          <w:rPr>
+            <w:noProof/>
+          </w:rPr>
+          <w:t>3</w:t>
+        </w:r>
+      </w:fldSimple>
       <w:bookmarkEnd w:id="21"/>
     </w:p>
     <w:p>
@@ -4395,24 +4344,14 @@
       <w:r>
         <w:t xml:space="preserve">Figure </w:t>
       </w:r>
-      <w:r>
-        <w:fldChar w:fldCharType="begin"/>
-      </w:r>
-      <w:r>
-        <w:instrText xml:space="preserve"> SEQ Figure \* ARABIC </w:instrText>
-      </w:r>
-      <w:r>
-        <w:fldChar w:fldCharType="separate"/>
-      </w:r>
-      <w:r>
-        <w:rPr>
-          <w:noProof/>
-        </w:rPr>
-        <w:t>4</w:t>
-      </w:r>
-      <w:r>
-        <w:fldChar w:fldCharType="end"/>
-      </w:r>
+      <w:fldSimple w:instr=" SEQ Figure \* ARABIC ">
+        <w:r>
+          <w:rPr>
+            <w:noProof/>
+          </w:rPr>
+          <w:t>4</w:t>
+        </w:r>
+      </w:fldSimple>
       <w:bookmarkEnd w:id="22"/>
     </w:p>
     <w:p/>
@@ -4455,10 +4394,10 @@
             <v:path o:extrusionok="f" gradientshapeok="t" o:connecttype="rect"/>
             <o:lock v:ext="edit" aspectratio="t"/>
           </v:shapetype>
-          <v:shape id="_x0000_i1025" type="#_x0000_t75" alt="" style="width:471.05pt;height:512.05pt;mso-width-percent:0;mso-height-percent:0;mso-width-percent:0;mso-height-percent:0" o:ole="">
+          <v:shape id="_x0000_i1025" type="#_x0000_t75" alt="" style="width:470.75pt;height:512.05pt;mso-width-percent:0;mso-height-percent:0;mso-width-percent:0;mso-height-percent:0" o:ole="">
             <v:imagedata r:id="rId24" o:title=""/>
           </v:shape>
-          <o:OLEObject Type="Embed" ProgID="Word.Document.12" ShapeID="_x0000_i1025" DrawAspect="Content" ObjectID="_1823201980" r:id="rId25">
+          <o:OLEObject Type="Embed" ProgID="Word.Document.12" ShapeID="_x0000_i1025" DrawAspect="Content" ObjectID="_1823234776" r:id="rId25">
             <o:FieldCodes>\s</o:FieldCodes>
           </o:OLEObject>
         </w:object>

</xml_diff>